<commit_message>
added filter csv, more recipes in process
</commit_message>
<xml_diff>
--- a/recipeList.docx
+++ b/recipeList.docx
@@ -3,6 +3,17 @@
 <w:document xmlns:wpc="http://schemas.microsoft.com/office/word/2010/wordprocessingCanvas" xmlns:mc="http://schemas.openxmlformats.org/markup-compatibility/2006" xmlns:o="urn:schemas-microsoft-com:office:office" xmlns:r="http://schemas.openxmlformats.org/officeDocument/2006/relationships" xmlns:m="http://schemas.openxmlformats.org/officeDocument/2006/math" xmlns:v="urn:schemas-microsoft-com:vml" xmlns:wp14="http://schemas.microsoft.com/office/word/2010/wordprocessingDrawing" xmlns:wp="http://schemas.openxmlformats.org/drawingml/2006/wordprocessingDrawing" xmlns:w10="urn:schemas-microsoft-com:office:word" xmlns:w="http://schemas.openxmlformats.org/wordprocessingml/2006/main" xmlns:w14="http://schemas.microsoft.com/office/word/2010/wordml" xmlns:w15="http://schemas.microsoft.com/office/word/2012/wordml" xmlns:wpg="http://schemas.microsoft.com/office/word/2010/wordprocessingGroup" xmlns:wpi="http://schemas.microsoft.com/office/word/2010/wordprocessingInk" xmlns:wne="http://schemas.microsoft.com/office/word/2006/wordml" xmlns:wps="http://schemas.microsoft.com/office/word/2010/wordprocessingShape" mc:Ignorable="w14 w15 wp14">
   <w:body>
     <w:p>
+      <w:pPr>
+        <w:rPr>
+          <w:rStyle w:val="Hyperlink"/>
+        </w:rPr>
+      </w:pPr>
+      <w:r>
+        <w:t>1 - 20</w:t>
+      </w:r>
+      <w:r>
+        <w:br/>
+      </w:r>
       <w:hyperlink r:id="rId4" w:history="1">
         <w:r>
           <w:rPr>
@@ -24,12 +35,31 @@
       </w:hyperlink>
     </w:p>
     <w:p>
+      <w:r>
+        <w:t>http://www.realsimple.com/food-recipes/browse-all-recipes/spinach-feta-tomato-omelet</w:t>
+      </w:r>
+      <w:bookmarkStart w:id="0" w:name="_GoBack"/>
+      <w:bookmarkEnd w:id="0"/>
+    </w:p>
+    <w:p>
       <w:hyperlink r:id="rId6" w:history="1">
         <w:r>
           <w:rPr>
             <w:rStyle w:val="Hyperlink"/>
           </w:rPr>
-          <w:t>http://www.epicurious.com/recipes/food/views/Stir-Fried-Egg-and-Tomato-352835</w:t>
+          <w:t>http://www.epicurious.com/recipes/food/views/Stir-Fried-Eg</w:t>
+        </w:r>
+        <w:r>
+          <w:rPr>
+            <w:rStyle w:val="Hyperlink"/>
+          </w:rPr>
+          <w:t>g</w:t>
+        </w:r>
+        <w:r>
+          <w:rPr>
+            <w:rStyle w:val="Hyperlink"/>
+          </w:rPr>
+          <w:t>-and-Tomato-352835</w:t>
         </w:r>
       </w:hyperlink>
     </w:p>
@@ -53,46 +83,28 @@
         </w:r>
       </w:hyperlink>
     </w:p>
-    <w:bookmarkStart w:id="0" w:name="_GoBack"/>
-    <w:bookmarkEnd w:id="0"/>
-    <w:p>
-      <w:r>
-        <w:fldChar w:fldCharType="begin"/>
-      </w:r>
-      <w:r>
-        <w:instrText xml:space="preserve"> HYP</w:instrText>
-      </w:r>
-      <w:r>
-        <w:instrText xml:space="preserve">ERLINK "http://www.foodnetwork.com/recipes/bobby-deen/bobbys-chicken-fried-chicken-recipe.html" </w:instrText>
-      </w:r>
-      <w:r>
-        <w:fldChar w:fldCharType="separate"/>
-      </w:r>
-      <w:r>
-        <w:rPr>
-          <w:rStyle w:val="Hyperlink"/>
-        </w:rPr>
-        <w:t>http://www.foodnetwork.com/recipes/bobby-deen/bobbys-chicken-fried-chicken-recipe.html</w:t>
-      </w:r>
-      <w:r>
-        <w:rPr>
-          <w:rStyle w:val="Hyperlink"/>
-        </w:rPr>
-        <w:fldChar w:fldCharType="end"/>
-      </w:r>
-    </w:p>
     <w:p>
       <w:hyperlink r:id="rId9" w:history="1">
         <w:r>
           <w:rPr>
             <w:rStyle w:val="Hyperlink"/>
           </w:rPr>
-          <w:t>http://www.foodnetwork.com/recipes/granola-yogurt-berry-parfait-recipe.html</w:t>
+          <w:t>http://www.foodnetwork.com/recipes/bobby-deen/bobbys-chicken-fried-chicken-recipe.html</w:t>
         </w:r>
       </w:hyperlink>
     </w:p>
     <w:p>
       <w:hyperlink r:id="rId10" w:history="1">
+        <w:r>
+          <w:rPr>
+            <w:rStyle w:val="Hyperlink"/>
+          </w:rPr>
+          <w:t>http://www.foodnetwork.com/recipes/granola-yogurt-berry-parfait-recipe.html</w:t>
+        </w:r>
+      </w:hyperlink>
+    </w:p>
+    <w:p>
+      <w:hyperlink r:id="rId11" w:history="1">
         <w:r>
           <w:rPr>
             <w:rStyle w:val="Hyperlink"/>
@@ -548,6 +560,18 @@
       <w:u w:val="single"/>
     </w:rPr>
   </w:style>
+  <w:style w:type="character" w:styleId="FollowedHyperlink">
+    <w:name w:val="FollowedHyperlink"/>
+    <w:basedOn w:val="DefaultParagraphFont"/>
+    <w:uiPriority w:val="99"/>
+    <w:semiHidden/>
+    <w:unhideWhenUsed/>
+    <w:rsid w:val="00113EA5"/>
+    <w:rPr>
+      <w:color w:val="954F72" w:themeColor="followedHyperlink"/>
+      <w:u w:val="single"/>
+    </w:rPr>
+  </w:style>
 </w:styles>
 </file>
 

</xml_diff>

<commit_message>
do you see the filter.csv now?
</commit_message>
<xml_diff>
--- a/recipeList.docx
+++ b/recipeList.docx
@@ -14,18 +14,36 @@
       <w:r>
         <w:br/>
       </w:r>
+      <w:r>
+        <w:t xml:space="preserve">1. </w:t>
+      </w:r>
+      <w:bookmarkStart w:id="0" w:name="_GoBack"/>
+      <w:bookmarkEnd w:id="0"/>
+      <w:r>
+        <w:fldChar w:fldCharType="begin"/>
+      </w:r>
+      <w:r>
+        <w:instrText xml:space="preserve"> HYPERLINK "http://www.foodnetwork.com/recipes/carrot-cake-recipe-recipe.html" </w:instrText>
+      </w:r>
+      <w:r>
+        <w:fldChar w:fldCharType="separate"/>
+      </w:r>
+      <w:r>
+        <w:rPr>
+          <w:rStyle w:val="Hyperlink"/>
+        </w:rPr>
+        <w:t>http://www.foodnetwork.com/recipes/carrot-cake-recipe-recipe.html</w:t>
+      </w:r>
+      <w:r>
+        <w:rPr>
+          <w:rStyle w:val="Hyperlink"/>
+        </w:rPr>
+        <w:fldChar w:fldCharType="end"/>
+      </w:r>
+      <w:r>
+        <w:br/>
+      </w:r>
       <w:hyperlink r:id="rId4" w:history="1">
-        <w:r>
-          <w:rPr>
-            <w:rStyle w:val="Hyperlink"/>
-          </w:rPr>
-          <w:t>http://www.foodnetwork.com/recipes/carrot-cake-recipe-recipe.html</w:t>
-        </w:r>
-      </w:hyperlink>
-      <w:r>
-        <w:br/>
-      </w:r>
-      <w:hyperlink r:id="rId5" w:history="1">
         <w:r>
           <w:rPr>
             <w:rStyle w:val="Hyperlink"/>
@@ -38,33 +56,19 @@
       <w:r>
         <w:t>http://www.realsimple.com/food-recipes/browse-all-recipes/spinach-feta-tomato-omelet</w:t>
       </w:r>
-      <w:bookmarkStart w:id="0" w:name="_GoBack"/>
-      <w:bookmarkEnd w:id="0"/>
-    </w:p>
-    <w:p>
-      <w:hyperlink r:id="rId6" w:history="1">
+    </w:p>
+    <w:p>
+      <w:hyperlink r:id="rId5" w:history="1">
         <w:r>
           <w:rPr>
             <w:rStyle w:val="Hyperlink"/>
           </w:rPr>
-          <w:t>http://www.epicurious.com/recipes/food/views/Stir-Fried-Eg</w:t>
-        </w:r>
-        <w:r>
-          <w:rPr>
-            <w:rStyle w:val="Hyperlink"/>
-          </w:rPr>
-          <w:t>g</w:t>
-        </w:r>
-        <w:r>
-          <w:rPr>
-            <w:rStyle w:val="Hyperlink"/>
-          </w:rPr>
-          <w:t>-and-Tomato-352835</w:t>
+          <w:t>http://www.epicurious.com/recipes/food/views/Stir-Fried-Egg-and-Tomato-352835</w:t>
         </w:r>
       </w:hyperlink>
     </w:p>
     <w:p>
-      <w:hyperlink r:id="rId7" w:history="1">
+      <w:hyperlink r:id="rId6" w:history="1">
         <w:r>
           <w:rPr>
             <w:rStyle w:val="Hyperlink"/>
@@ -74,7 +78,7 @@
       </w:hyperlink>
     </w:p>
     <w:p>
-      <w:hyperlink r:id="rId8" w:history="1">
+      <w:hyperlink r:id="rId7" w:history="1">
         <w:r>
           <w:rPr>
             <w:rStyle w:val="Hyperlink"/>
@@ -84,7 +88,7 @@
       </w:hyperlink>
     </w:p>
     <w:p>
-      <w:hyperlink r:id="rId9" w:history="1">
+      <w:hyperlink r:id="rId8" w:history="1">
         <w:r>
           <w:rPr>
             <w:rStyle w:val="Hyperlink"/>
@@ -94,7 +98,7 @@
       </w:hyperlink>
     </w:p>
     <w:p>
-      <w:hyperlink r:id="rId10" w:history="1">
+      <w:hyperlink r:id="rId9" w:history="1">
         <w:r>
           <w:rPr>
             <w:rStyle w:val="Hyperlink"/>
@@ -104,7 +108,7 @@
       </w:hyperlink>
     </w:p>
     <w:p>
-      <w:hyperlink r:id="rId11" w:history="1">
+      <w:hyperlink r:id="rId10" w:history="1">
         <w:r>
           <w:rPr>
             <w:rStyle w:val="Hyperlink"/>
@@ -115,7 +119,20 @@
     </w:p>
     <w:p>
       <w:r>
-        <w:t>http://allrecipes.com/recipe/grilled-cheese-sandwich/</w:t>
+        <w:t xml:space="preserve">10. </w:t>
+      </w:r>
+      <w:hyperlink r:id="rId11" w:history="1">
+        <w:r>
+          <w:rPr>
+            <w:rStyle w:val="Hyperlink"/>
+          </w:rPr>
+          <w:t>http://allrecipes.com/recipe/grilled-cheese-sandwich/</w:t>
+        </w:r>
+      </w:hyperlink>
+    </w:p>
+    <w:p>
+      <w:r>
+        <w:t>http://allrecipes.com/recipe/grilled-salmon-i/</w:t>
       </w:r>
     </w:p>
     <w:sectPr>

</xml_diff>

<commit_message>
more recipes, need to add pics and update instructions
</commit_message>
<xml_diff>
--- a/recipeList.docx
+++ b/recipeList.docx
@@ -194,6 +194,22 @@
       </w:hyperlink>
     </w:p>
     <w:p>
+      <w:hyperlink r:id="rId20" w:history="1">
+        <w:r>
+          <w:rPr>
+            <w:rStyle w:val="Hyperlink"/>
+          </w:rPr>
+          <w:t>http://www.rawmazing.com/peach-salsa-with-raw-veggie-crackers/</w:t>
+        </w:r>
+      </w:hyperlink>
+    </w:p>
+    <w:p>
+      <w:r>
+        <w:t xml:space="preserve">20. </w:t>
+      </w:r>
+      <w:r>
+        <w:t>http://www.chow.com/recipes/10983-classic-steak-tartare</w:t>
+      </w:r>
       <w:bookmarkStart w:id="0" w:name="_GoBack"/>
       <w:bookmarkEnd w:id="0"/>
     </w:p>

</xml_diff>